<commit_message>
Commit 2: "Update 2"
</commit_message>
<xml_diff>
--- a/FacundoCanellada/MyProject.docx
+++ b/FacundoCanellada/MyProject.docx
@@ -89,13 +89,7 @@
         <w:t>llevó</w:t>
       </w:r>
       <w:r>
-        <w:t xml:space="preserve"> a cabo un genocidio a su antigua </w:t>
-      </w:r>
-      <w:r>
-        <w:t>población</w:t>
-      </w:r>
-      <w:r>
-        <w:t xml:space="preserve"> nativa.</w:t>
+        <w:t xml:space="preserve"> a cabo un genocidio a su antigua población nativa.</w:t>
       </w:r>
       <w:r>
         <w:t xml:space="preserve"> El grupo se queda varado; debido a tormentas no pueden regresar en la avioneta. </w:t>
@@ -193,7 +187,49 @@
         <w:rPr>
           <w:rFonts w:ascii="Aptos" w:hAnsi="Aptos"/>
         </w:rPr>
-        <w:t xml:space="preserve"> brinda hospedaje a una posada. </w:t>
+        <w:t xml:space="preserve"> brinda hospedaje </w:t>
+      </w:r>
+      <w:r>
+        <w:rPr>
+          <w:rFonts w:ascii="Aptos" w:hAnsi="Aptos"/>
+        </w:rPr>
+        <w:t>en</w:t>
+      </w:r>
+      <w:r>
+        <w:rPr>
+          <w:rFonts w:ascii="Aptos" w:hAnsi="Aptos"/>
+        </w:rPr>
+        <w:t xml:space="preserve"> una posada.</w:t>
+      </w:r>
+      <w:r>
+        <w:rPr>
+          <w:rFonts w:ascii="Aptos" w:hAnsi="Aptos"/>
+        </w:rPr>
+        <w:t xml:space="preserve"> El </w:t>
+      </w:r>
+      <w:r>
+        <w:rPr>
+          <w:rFonts w:ascii="Aptos" w:hAnsi="Aptos"/>
+        </w:rPr>
+        <w:t>guía</w:t>
+      </w:r>
+      <w:r>
+        <w:rPr>
+          <w:rFonts w:ascii="Aptos" w:hAnsi="Aptos"/>
+        </w:rPr>
+        <w:t xml:space="preserve"> les da un reloj antes de despedirse</w:t>
+      </w:r>
+      <w:r>
+        <w:rPr>
+          <w:rFonts w:ascii="Aptos" w:hAnsi="Aptos"/>
+        </w:rPr>
+        <w:t xml:space="preserve"> y ordena que no se lo quiten ya que los ayudara mucho en su aventura.</w:t>
+      </w:r>
+      <w:r>
+        <w:rPr>
+          <w:rFonts w:ascii="Aptos" w:hAnsi="Aptos"/>
+        </w:rPr>
+        <w:t xml:space="preserve"> </w:t>
       </w:r>
       <w:r>
         <w:rPr>
@@ -207,6 +243,197 @@
         </w:rPr>
         <w:t xml:space="preserve">. Entonces el jugador con sus amigos decide investigar por su parte que ocurre. </w:t>
       </w:r>
+      <w:r>
+        <w:rPr>
+          <w:rFonts w:ascii="Aptos" w:hAnsi="Aptos"/>
+        </w:rPr>
+        <w:t xml:space="preserve">Nuestro grupo se adentra en los lugares </w:t>
+      </w:r>
+      <w:r>
+        <w:rPr>
+          <w:rFonts w:ascii="Aptos" w:hAnsi="Aptos"/>
+        </w:rPr>
+        <w:t>inhóspitos</w:t>
+      </w:r>
+      <w:r>
+        <w:rPr>
+          <w:rFonts w:ascii="Aptos" w:hAnsi="Aptos"/>
+        </w:rPr>
+        <w:t xml:space="preserve"> de la isla, comienzan por el viejo teatro, antes de llegar a dicho lugar nuestro grupo se topa con un viejo ermitaño que habita en una casa deteriorada. Charlan con el y les advierte que luego de cierta hora es mejor que no se acerquen a los lugares</w:t>
+      </w:r>
+      <w:r>
+        <w:rPr>
+          <w:rFonts w:ascii="Aptos" w:hAnsi="Aptos"/>
+        </w:rPr>
+        <w:t xml:space="preserve"> conocidos de la isla, ya que estos han sido clausurados por razones extraoficiales. Al escuchar esto nuestro grupo lo toma con atención y </w:t>
+      </w:r>
+      <w:r>
+        <w:rPr>
+          <w:rFonts w:ascii="Aptos" w:hAnsi="Aptos"/>
+        </w:rPr>
+        <w:t>precaución</w:t>
+      </w:r>
+      <w:r>
+        <w:rPr>
+          <w:rFonts w:ascii="Aptos" w:hAnsi="Aptos"/>
+        </w:rPr>
+        <w:t xml:space="preserve">, </w:t>
+      </w:r>
+      <w:r>
+        <w:rPr>
+          <w:rFonts w:ascii="Aptos" w:hAnsi="Aptos"/>
+        </w:rPr>
+        <w:t>así</w:t>
+      </w:r>
+      <w:r>
+        <w:rPr>
+          <w:rFonts w:ascii="Aptos" w:hAnsi="Aptos"/>
+        </w:rPr>
+        <w:t xml:space="preserve"> que deciden partir para </w:t>
+      </w:r>
+      <w:r>
+        <w:rPr>
+          <w:rFonts w:ascii="Aptos" w:hAnsi="Aptos"/>
+        </w:rPr>
+        <w:t>evitar cualquier sobresalto, aprovechan el reloj que les dio el guía para orientarse. Están llegando al teatro, (aprovechan para ir a ese lugar hoy ya que no hay funciones) comienzan a investigarlo, toman fotos y registran el lugar</w:t>
+      </w:r>
+      <w:r>
+        <w:rPr>
+          <w:rFonts w:ascii="Aptos" w:hAnsi="Aptos"/>
+        </w:rPr>
+        <w:t xml:space="preserve">. En primer momento no pasa nada </w:t>
+      </w:r>
+      <w:r>
+        <w:rPr>
+          <w:rFonts w:ascii="Aptos" w:hAnsi="Aptos"/>
+        </w:rPr>
+        <w:t>extraño,</w:t>
+      </w:r>
+      <w:r>
+        <w:rPr>
+          <w:rFonts w:ascii="Aptos" w:hAnsi="Aptos"/>
+        </w:rPr>
+        <w:t xml:space="preserve"> pero cuando están saliendo del teatro se topan con una nota pegada en la pared, la cual anteriormente no estaba allí. Uno de los integrantes la lee:</w:t>
+      </w:r>
+    </w:p>
+    <w:p>
+      <w:pPr>
+        <w:rPr>
+          <w:rFonts w:ascii="Aptos" w:hAnsi="Aptos"/>
+        </w:rPr>
+      </w:pPr>
+      <w:r>
+        <w:rPr>
+          <w:rFonts w:ascii="Aptos" w:hAnsi="Aptos"/>
+        </w:rPr>
+        <w:t xml:space="preserve">“Frase </w:t>
+      </w:r>
+      <w:r>
+        <w:rPr>
+          <w:rFonts w:ascii="Aptos" w:hAnsi="Aptos"/>
+        </w:rPr>
+        <w:t>misteriosa, criptica</w:t>
+      </w:r>
+      <w:r>
+        <w:rPr>
+          <w:rFonts w:ascii="Aptos" w:hAnsi="Aptos"/>
+        </w:rPr>
+        <w:t xml:space="preserve"> que los incite a ir hacia otro lugar”</w:t>
+      </w:r>
+    </w:p>
+    <w:p>
+      <w:pPr>
+        <w:rPr>
+          <w:rFonts w:ascii="Aptos" w:hAnsi="Aptos"/>
+          <w:u w:val="single"/>
+        </w:rPr>
+      </w:pPr>
+      <w:r>
+        <w:rPr>
+          <w:rFonts w:ascii="Aptos" w:hAnsi="Aptos"/>
+        </w:rPr>
+        <w:t>La frase resulta ser muy cautivadora para el grupo, aunque no hay razón lógica por la que tenga que estar ahí. Nuestro grupo debate sobre si ir o no, pero finalmente se van a la posada para investigar por la mañana</w:t>
+      </w:r>
+      <w:r>
+        <w:rPr>
+          <w:rFonts w:ascii="Aptos" w:hAnsi="Aptos"/>
+        </w:rPr>
+        <w:t xml:space="preserve">. Nuestro personaje lee la carta en la posada, y se da cuenta que el mensaje original ha cambiado (“mensaje cambiado”), ahora la carta </w:t>
+      </w:r>
+      <w:r>
+        <w:rPr>
+          <w:rFonts w:ascii="Aptos" w:hAnsi="Aptos"/>
+        </w:rPr>
+        <w:t>está</w:t>
+      </w:r>
+      <w:r>
+        <w:rPr>
+          <w:rFonts w:ascii="Aptos" w:hAnsi="Aptos"/>
+        </w:rPr>
+        <w:t xml:space="preserve"> dirigida a </w:t>
+      </w:r>
+      <w:r>
+        <w:rPr>
+          <w:rFonts w:ascii="Aptos" w:hAnsi="Aptos"/>
+        </w:rPr>
+        <w:t>él</w:t>
+      </w:r>
+      <w:r>
+        <w:rPr>
+          <w:rFonts w:ascii="Aptos" w:hAnsi="Aptos"/>
+        </w:rPr>
+        <w:t xml:space="preserve">. De forma encubierta, agarra una mochila, mete objetos que considera </w:t>
+      </w:r>
+      <w:r>
+        <w:rPr>
+          <w:rFonts w:ascii="Aptos" w:hAnsi="Aptos"/>
+        </w:rPr>
+        <w:t>útiles (</w:t>
+      </w:r>
+      <w:r>
+        <w:rPr>
+          <w:rFonts w:ascii="Aptos" w:hAnsi="Aptos"/>
+        </w:rPr>
+        <w:t xml:space="preserve">linterna, cuchillo, vendas, comida, agua, </w:t>
+      </w:r>
+      <w:r>
+        <w:rPr>
+          <w:rFonts w:ascii="Aptos" w:hAnsi="Aptos"/>
+        </w:rPr>
+        <w:t>etc.</w:t>
+      </w:r>
+      <w:r>
+        <w:rPr>
+          <w:rFonts w:ascii="Aptos" w:hAnsi="Aptos"/>
+        </w:rPr>
+        <w:t>) y sale de forma silenciosa</w:t>
+      </w:r>
+      <w:r>
+        <w:rPr>
+          <w:rFonts w:ascii="Aptos" w:hAnsi="Aptos"/>
+        </w:rPr>
+        <w:t xml:space="preserve">, Comienza el camino hacia el nuevo lugar (crematorio, antiguo penal, administración pública, cualquiera que sea), observa que no hay nadie por las calles del </w:t>
+      </w:r>
+      <w:r>
+        <w:rPr>
+          <w:rFonts w:ascii="Aptos" w:hAnsi="Aptos"/>
+        </w:rPr>
+        <w:lastRenderedPageBreak/>
+        <w:t>pueblo principal, pero a lo lejos se escuchan ruidos de (gruñidos, llantos,etc)</w:t>
+      </w:r>
+      <w:r>
+        <w:rPr>
+          <w:rFonts w:ascii="Aptos" w:hAnsi="Aptos"/>
+        </w:rPr>
+        <w:t>, a medida que se acerca al lugar estos sonidos se escuchan cada vez más intensos.</w:t>
+      </w:r>
+    </w:p>
+    <w:p>
+      <w:pPr>
+        <w:rPr>
+          <w:rFonts w:ascii="Aptos" w:hAnsi="Aptos"/>
+        </w:rPr>
+      </w:pPr>
     </w:p>
     <w:p>
       <w:pPr>
@@ -304,10 +531,7 @@
     </w:p>
     <w:p>
       <w:r>
-        <w:t>En la Isla Martín García funcionó un campo de concentración indígena como parte del “Proceso de Organización Nacional” llevado a cabo por el Estado argentino entre los años 1870-1890. Su objetivo era la ocupación del territorio a través del etnocidio/genocidio de los pueblos indígenas.</w:t>
-      </w:r>
-      <w:r>
-        <w:t xml:space="preserve"> </w:t>
+        <w:t xml:space="preserve">En la Isla Martín García funcionó un campo de concentración indígena como parte del “Proceso de Organización Nacional” llevado a cabo por el Estado argentino entre los años 1870-1890. Su objetivo era la ocupación del territorio a través del etnocidio/genocidio de los pueblos indígenas. </w:t>
       </w:r>
     </w:p>
     <w:p>
@@ -316,6 +540,118 @@
       </w:r>
       <w:r>
         <w:t xml:space="preserve"> presidente que realizo el genocidio.</w:t>
+      </w:r>
+    </w:p>
+    <w:p>
+      <w:r>
+        <w:rPr>
+          <w:noProof/>
+        </w:rPr>
+        <w:lastRenderedPageBreak/>
+        <w:drawing>
+          <wp:inline distT="0" distB="0" distL="0" distR="0" wp14:anchorId="23F8271A" wp14:editId="68A78905">
+            <wp:extent cx="5400040" cy="5570220"/>
+            <wp:effectExtent l="0" t="0" r="0" b="0"/>
+            <wp:docPr id="1" name="Imagen 1"/>
+            <wp:cNvGraphicFramePr>
+              <a:graphicFrameLocks xmlns:a="http://schemas.openxmlformats.org/drawingml/2006/main" noChangeAspect="1"/>
+            </wp:cNvGraphicFramePr>
+            <a:graphic xmlns:a="http://schemas.openxmlformats.org/drawingml/2006/main">
+              <a:graphicData uri="http://schemas.openxmlformats.org/drawingml/2006/picture">
+                <pic:pic xmlns:pic="http://schemas.openxmlformats.org/drawingml/2006/picture">
+                  <pic:nvPicPr>
+                    <pic:cNvPr id="0" name="Picture 1"/>
+                    <pic:cNvPicPr>
+                      <a:picLocks noChangeAspect="1" noChangeArrowheads="1"/>
+                    </pic:cNvPicPr>
+                  </pic:nvPicPr>
+                  <pic:blipFill>
+                    <a:blip r:embed="rId5" cstate="print">
+                      <a:extLst>
+                        <a:ext uri="{28A0092B-C50C-407E-A947-70E740481C1C}">
+                          <a14:useLocalDpi xmlns:a14="http://schemas.microsoft.com/office/drawing/2010/main" val="0"/>
+                        </a:ext>
+                      </a:extLst>
+                    </a:blip>
+                    <a:srcRect/>
+                    <a:stretch>
+                      <a:fillRect/>
+                    </a:stretch>
+                  </pic:blipFill>
+                  <pic:spPr bwMode="auto">
+                    <a:xfrm>
+                      <a:off x="0" y="0"/>
+                      <a:ext cx="5400040" cy="5570220"/>
+                    </a:xfrm>
+                    <a:prstGeom prst="rect">
+                      <a:avLst/>
+                    </a:prstGeom>
+                    <a:noFill/>
+                    <a:ln>
+                      <a:noFill/>
+                    </a:ln>
+                  </pic:spPr>
+                </pic:pic>
+              </a:graphicData>
+            </a:graphic>
+          </wp:inline>
+        </w:drawing>
+      </w:r>
+    </w:p>
+    <w:p>
+      <w:r>
+        <w:rPr>
+          <w:noProof/>
+        </w:rPr>
+        <w:lastRenderedPageBreak/>
+        <w:drawing>
+          <wp:inline distT="0" distB="0" distL="0" distR="0" wp14:anchorId="2F35F831" wp14:editId="54B0BD5C">
+            <wp:extent cx="5295900" cy="6096000"/>
+            <wp:effectExtent l="0" t="0" r="0" b="0"/>
+            <wp:docPr id="2" name="Imagen 2" descr="isla martin garcia | Cristina Gambaccini. Infografía / mapa … | Flickr"/>
+            <wp:cNvGraphicFramePr>
+              <a:graphicFrameLocks xmlns:a="http://schemas.openxmlformats.org/drawingml/2006/main" noChangeAspect="1"/>
+            </wp:cNvGraphicFramePr>
+            <a:graphic xmlns:a="http://schemas.openxmlformats.org/drawingml/2006/main">
+              <a:graphicData uri="http://schemas.openxmlformats.org/drawingml/2006/picture">
+                <pic:pic xmlns:pic="http://schemas.openxmlformats.org/drawingml/2006/picture">
+                  <pic:nvPicPr>
+                    <pic:cNvPr id="0" name="Picture 3" descr="isla martin garcia | Cristina Gambaccini. Infografía / mapa … | Flickr"/>
+                    <pic:cNvPicPr>
+                      <a:picLocks noChangeAspect="1" noChangeArrowheads="1"/>
+                    </pic:cNvPicPr>
+                  </pic:nvPicPr>
+                  <pic:blipFill>
+                    <a:blip r:embed="rId6">
+                      <a:extLst>
+                        <a:ext uri="{28A0092B-C50C-407E-A947-70E740481C1C}">
+                          <a14:useLocalDpi xmlns:a14="http://schemas.microsoft.com/office/drawing/2010/main" val="0"/>
+                        </a:ext>
+                      </a:extLst>
+                    </a:blip>
+                    <a:srcRect/>
+                    <a:stretch>
+                      <a:fillRect/>
+                    </a:stretch>
+                  </pic:blipFill>
+                  <pic:spPr bwMode="auto">
+                    <a:xfrm>
+                      <a:off x="0" y="0"/>
+                      <a:ext cx="5295900" cy="6096000"/>
+                    </a:xfrm>
+                    <a:prstGeom prst="rect">
+                      <a:avLst/>
+                    </a:prstGeom>
+                    <a:noFill/>
+                    <a:ln>
+                      <a:noFill/>
+                    </a:ln>
+                  </pic:spPr>
+                </pic:pic>
+              </a:graphicData>
+            </a:graphic>
+          </wp:inline>
+        </w:drawing>
       </w:r>
     </w:p>
     <w:p/>

</xml_diff>